<commit_message>
atualização de organização do Git
</commit_message>
<xml_diff>
--- a/Documentação/Atas Daily/Semana D/Ata_Daily_16-10.docx
+++ b/Documentação/Atas Daily/Semana D/Ata_Daily_16-10.docx
@@ -9,36 +9,39 @@
       </w:pPr>
       <w:r>
         <w:rPr/>
-      </w:r>
-      <w:r>
         <mc:AlternateContent>
           <mc:Choice Requires="wps">
             <w:drawing>
               <wp:inline distT="0" distB="0" distL="0" distR="0">
                 <wp:extent cx="3467735" cy="439420"/>
                 <wp:effectExtent l="0" t="0" r="0" b="0"/>
-                <wp:docPr id="1" name="Quadro1"/>
+                <wp:docPr id="1" name="Forma1"/>
                 <a:graphic xmlns:a="http://schemas.openxmlformats.org/drawingml/2006/main">
                   <a:graphicData uri="http://schemas.microsoft.com/office/word/2010/wordprocessingShape">
                     <wps:wsp>
-                      <wps:cNvSpPr txBox="1"/>
+                      <wps:cNvSpPr/>
                       <wps:spPr>
                         <a:xfrm>
                           <a:off x="0" y="0"/>
-                          <a:ext cx="3467735" cy="439420"/>
+                          <a:ext cx="3467880" cy="439560"/>
                         </a:xfrm>
-                        <a:prstGeom prst="rect"/>
-                        <a:solidFill>
-                          <a:srgbClr val="FFFFFF">
-                            <a:alpha val="0"/>
-                          </a:srgbClr>
-                        </a:solidFill>
+                        <a:prstGeom prst="rect">
+                          <a:avLst/>
+                        </a:prstGeom>
+                        <a:noFill/>
                         <a:ln w="38100">
                           <a:solidFill>
                             <a:srgbClr val="000000"/>
                           </a:solidFill>
+                          <a:round/>
                         </a:ln>
                       </wps:spPr>
+                      <wps:style>
+                        <a:lnRef idx="0"/>
+                        <a:fillRef idx="0"/>
+                        <a:effectRef idx="0"/>
+                        <a:fontRef idx="minor"/>
+                      </wps:style>
                       <wps:txbx>
                         <w:txbxContent>
                           <w:p>
@@ -67,7 +70,7 @@
                           </w:p>
                         </w:txbxContent>
                       </wps:txbx>
-                      <wps:bodyPr anchor="t" lIns="19050" tIns="19050" rIns="19050" bIns="19050">
+                      <wps:bodyPr lIns="19080" rIns="19080" tIns="19080" bIns="19080" anchor="t">
                         <a:noAutofit/>
                       </wps:bodyPr>
                     </wps:wsp>
@@ -78,8 +81,10 @@
           </mc:Choice>
           <mc:Fallback>
             <w:pict>
-              <v:rect strokecolor="#000000" strokeweight="3pt" style="position:absolute;rotation:-0;width:273.05pt;height:34.6pt;mso-wrap-distance-left:9pt;mso-wrap-distance-right:9pt;mso-wrap-distance-top:0pt;mso-wrap-distance-bottom:0pt;margin-top:-34.6pt;mso-position-vertical:top;mso-position-vertical-relative:text;margin-left:0pt;mso-position-horizontal-relative:text">
-                <v:textbox inset="0.0208333333333333in,0.0208333333333333in,0.0208333333333333in,0.0208333333333333in">
+              <v:rect id="shape_0" ID="Forma1" path="m0,0l-2147483645,0l-2147483645,-2147483646l0,-2147483646xe" fillcolor="white" stroked="t" o:allowincell="f" style="position:absolute;margin-left:0pt;margin-top:-34.65pt;width:273pt;height:34.55pt;mso-wrap-style:square;v-text-anchor:top;mso-position-vertical:top">
+                <v:fill o:detectmouseclick="t" type="solid" color2="black" opacity="0"/>
+                <v:stroke color="black" weight="38160" joinstyle="round" endcap="flat"/>
+                <v:textbox>
                   <w:txbxContent>
                     <w:p>
                       <w:pPr>
@@ -107,7 +112,7 @@
                     </w:p>
                   </w:txbxContent>
                 </v:textbox>
-                <w10:wrap type="none"/>
+                <w10:wrap type="square"/>
               </v:rect>
             </w:pict>
           </mc:Fallback>
@@ -121,7 +126,7 @@
       </w:pPr>
       <w:sdt>
         <w:sdtPr>
-          <w:id w:val="245340748"/>
+          <w:id w:val="1800767134"/>
           <w:placeholder>
             <w:docPart w:val="64A295556F6F43FF8A00CD0074A650FE"/>
           </w:placeholder>
@@ -156,7 +161,13 @@
         <w:rPr>
           <w:lang w:val="pt-BR" w:bidi="pt-BR"/>
         </w:rPr>
-        <w:t>: Online</w:t>
+        <w:t xml:space="preserve">: </w:t>
+      </w:r>
+      <w:r>
+        <w:rPr>
+          <w:lang w:val="pt-BR" w:bidi="pt-BR"/>
+        </w:rPr>
+        <w:t>presencial</w:t>
       </w:r>
       <w:r>
         <w:rPr>
@@ -170,19 +181,7 @@
         <w:rPr>
           <w:lang w:val="pt-BR" w:bidi="pt-BR"/>
         </w:rPr>
-        <w:t>: 1</w:t>
-      </w:r>
-      <w:r>
-        <w:rPr>
-          <w:lang w:val="pt-BR" w:bidi="pt-BR"/>
-        </w:rPr>
-        <w:t>6</w:t>
-      </w:r>
-      <w:r>
-        <w:rPr>
-          <w:lang w:val="pt-BR" w:bidi="pt-BR"/>
-        </w:rPr>
-        <w:t>/10</w:t>
+        <w:t>: 16/10</w:t>
       </w:r>
       <w:r>
         <w:rPr>
@@ -203,7 +202,7 @@
           <w:bCs/>
           <w:lang w:val="pt-BR" w:bidi="pt-BR"/>
         </w:rPr>
-        <w:t>Yuri, Guilherme, Kaiqui</w:t>
+        <w:t>Yuri,  Kaiqui</w:t>
       </w:r>
     </w:p>
     <w:p>
@@ -225,7 +224,21 @@
           <w:b/>
           <w:lang w:val="pt-BR" w:bidi="pt-BR"/>
         </w:rPr>
-        <w:t>Ausentes:</w:t>
+        <w:t xml:space="preserve">Ausentes: </w:t>
+      </w:r>
+      <w:r>
+        <w:rPr>
+          <w:b/>
+          <w:bCs/>
+          <w:lang w:val="pt-BR" w:bidi="pt-BR"/>
+        </w:rPr>
+        <w:t>Guilherme,</w:t>
+      </w:r>
+      <w:r>
+        <w:rPr>
+          <w:b/>
+          <w:lang w:val="pt-BR" w:bidi="pt-BR"/>
+        </w:rPr>
         <w:br/>
         <w:t>Horário</w:t>
       </w:r>
@@ -233,7 +246,13 @@
         <w:rPr>
           <w:lang w:val="pt-BR" w:bidi="pt-BR"/>
         </w:rPr>
-        <w:t>: 21:35 às 22:07</w:t>
+        <w:t xml:space="preserve">: </w:t>
+      </w:r>
+      <w:r>
+        <w:rPr>
+          <w:lang w:val="pt-BR" w:bidi="pt-BR"/>
+        </w:rPr>
+        <w:t>10h05- 10-25</w:t>
       </w:r>
     </w:p>
     <w:p>
@@ -304,25 +323,24 @@
       </w:pPr>
       <w:r>
         <w:rPr/>
-        <w:t xml:space="preserve">Definição que </w:t>
-      </w:r>
-      <w:r>
-        <w:rPr/>
-        <w:t xml:space="preserve">de quando o </w:t>
-      </w:r>
-      <w:r>
-        <w:rPr/>
-        <w:t xml:space="preserve">diagrama </w:t>
-      </w:r>
-      <w:r>
-        <w:rPr/>
-        <w:t>ser</w:t>
+        <w:t xml:space="preserve">Definição </w:t>
       </w:r>
       <w:r>
         <w:rPr>
           <w:sz w:val="20"/>
         </w:rPr>
-        <w:t>á feito</w:t>
+        <w:t>de reuni</w:t>
+      </w:r>
+      <w:r>
+        <w:rPr>
+          <w:rFonts w:eastAsia="Times New Roman" w:cs="Times New Roman"/>
+          <w:color w:val="auto"/>
+          <w:kern w:val="0"/>
+          <w:sz w:val="20"/>
+          <w:szCs w:val="24"/>
+          <w:lang w:val="pt-PT" w:eastAsia="en-US" w:bidi="ar-SA"/>
+        </w:rPr>
+        <w:t>ão online para o dia 16, para fazer a ata Semanal D, e definir o plano de ação da próxima semana</w:t>
       </w:r>
     </w:p>
     <w:p>
@@ -335,14 +353,50 @@
         <w:rPr/>
       </w:pPr>
       <w:r>
+        <w:rPr>
+          <w:rFonts w:eastAsia="Times New Roman" w:cs="Times New Roman"/>
+          <w:color w:val="auto"/>
+          <w:kern w:val="0"/>
+          <w:sz w:val="20"/>
+          <w:szCs w:val="24"/>
+          <w:lang w:val="pt-PT" w:eastAsia="en-US" w:bidi="ar-SA"/>
+        </w:rPr>
+        <w:t xml:space="preserve">definição p.o e scrum master da semana </w:t>
+      </w:r>
+    </w:p>
+    <w:p>
+      <w:pPr>
+        <w:pStyle w:val="ListNumber"/>
+        <w:numPr>
+          <w:ilvl w:val="0"/>
+          <w:numId w:val="9"/>
+        </w:numPr>
         <w:rPr/>
-        <w:t>atualizaç</w:t>
-      </w:r>
+      </w:pPr>
       <w:r>
         <w:rPr>
+          <w:rFonts w:eastAsia="Times New Roman" w:cs="Times New Roman"/>
+          <w:color w:val="auto"/>
+          <w:kern w:val="0"/>
           <w:sz w:val="20"/>
+          <w:szCs w:val="24"/>
+          <w:lang w:val="pt-PT" w:eastAsia="en-US" w:bidi="ar-SA"/>
         </w:rPr>
-        <w:t>ão das novas tarefas</w:t>
+        <w:t>verificar tarefas da semana c não concluidas.</w:t>
+      </w:r>
+    </w:p>
+    <w:p>
+      <w:pPr>
+        <w:pStyle w:val="ListNumber"/>
+        <w:numPr>
+          <w:ilvl w:val="0"/>
+          <w:numId w:val="0"/>
+        </w:numPr>
+        <w:ind w:left="1440" w:hanging="0"/>
+        <w:rPr/>
+      </w:pPr>
+      <w:r>
+        <w:rPr/>
       </w:r>
     </w:p>
     <w:p>

</xml_diff>